<commit_message>
Updated coding standards and added code samples
</commit_message>
<xml_diff>
--- a/doc/Guides/Dev-Api-Guide.docx
+++ b/doc/Guides/Dev-Api-Guide.docx
@@ -5,6 +5,10 @@
     <w:sdt>
       <w:sdtPr>
         <w:rPr>
+          <w:rFonts w:asciiTheme="minorHAnsi" w:eastAsiaTheme="minorHAnsi" w:hAnsiTheme="minorHAnsi" w:cstheme="minorBidi"/>
+          <w:color w:val="auto"/>
+          <w:sz w:val="22"/>
+          <w:szCs w:val="22"/>
           <w:rtl/>
         </w:rPr>
         <w:id w:val="-853501031"/>
@@ -15,13 +19,9 @@
       </w:sdtPr>
       <w:sdtEndPr>
         <w:rPr>
-          <w:rFonts w:asciiTheme="minorHAnsi" w:eastAsiaTheme="minorHAnsi" w:hAnsiTheme="minorHAnsi" w:cstheme="minorBidi"/>
           <w:b/>
           <w:bCs/>
           <w:noProof/>
-          <w:color w:val="auto"/>
-          <w:sz w:val="22"/>
-          <w:szCs w:val="22"/>
         </w:rPr>
       </w:sdtEndPr>
       <w:sdtContent>
@@ -3324,8 +3324,6 @@
         </w:rPr>
         <w:t>ی</w:t>
       </w:r>
-      <w:bookmarkStart w:id="2" w:name="_GoBack"/>
-      <w:bookmarkEnd w:id="2"/>
       <w:r>
         <w:rPr>
           <w:rFonts w:cs="B Nazanin"/>
@@ -4307,7 +4305,7 @@
           <w:bCs/>
         </w:rPr>
       </w:pPr>
-      <w:bookmarkStart w:id="3" w:name="_Toc123491830"/>
+      <w:bookmarkStart w:id="2" w:name="_Toc123491830"/>
       <w:r>
         <w:rPr>
           <w:rFonts w:cs="B Nazanin" w:hint="cs"/>
@@ -4317,7 +4315,7 @@
         </w:rPr>
         <w:t>ساختار دیتابیسی جدول نویسنده</w:t>
       </w:r>
-      <w:bookmarkEnd w:id="3"/>
+      <w:bookmarkEnd w:id="2"/>
     </w:p>
     <w:tbl>
       <w:tblPr>
@@ -4585,7 +4583,7 @@
               <w:bidi/>
               <w:cnfStyle w:val="000000100000" w:firstRow="0" w:lastRow="0" w:firstColumn="0" w:lastColumn="0" w:oddVBand="0" w:evenVBand="0" w:oddHBand="1" w:evenHBand="0" w:firstRowFirstColumn="0" w:firstRowLastColumn="0" w:lastRowFirstColumn="0" w:lastRowLastColumn="0"/>
               <w:rPr>
-                <w:rFonts w:cs="B Nazanin" w:hint="cs"/>
+                <w:rFonts w:cs="B Nazanin"/>
                 <w:sz w:val="24"/>
                 <w:szCs w:val="24"/>
                 <w:rtl/>
@@ -5406,7 +5404,7 @@
           <w:bCs/>
         </w:rPr>
       </w:pPr>
-      <w:bookmarkStart w:id="4" w:name="_Toc123491831"/>
+      <w:bookmarkStart w:id="3" w:name="_Toc123491831"/>
       <w:r>
         <w:rPr>
           <w:rFonts w:cs="B Nazanin" w:hint="cs"/>
@@ -5416,7 +5414,7 @@
         </w:rPr>
         <w:t>ساختار دیتابیسی جدول کتاب</w:t>
       </w:r>
-      <w:bookmarkEnd w:id="4"/>
+      <w:bookmarkEnd w:id="3"/>
     </w:p>
     <w:tbl>
       <w:tblPr>
@@ -5684,7 +5682,7 @@
               <w:bidi/>
               <w:cnfStyle w:val="000000100000" w:firstRow="0" w:lastRow="0" w:firstColumn="0" w:lastColumn="0" w:oddVBand="0" w:evenVBand="0" w:oddHBand="1" w:evenHBand="0" w:firstRowFirstColumn="0" w:firstRowLastColumn="0" w:lastRowFirstColumn="0" w:lastRowLastColumn="0"/>
               <w:rPr>
-                <w:rFonts w:cs="B Nazanin" w:hint="cs"/>
+                <w:rFonts w:cs="B Nazanin"/>
                 <w:sz w:val="24"/>
                 <w:szCs w:val="24"/>
                 <w:rtl/>
@@ -6492,7 +6490,7 @@
               <w:bidi/>
               <w:cnfStyle w:val="000000100000" w:firstRow="0" w:lastRow="0" w:firstColumn="0" w:lastColumn="0" w:oddVBand="0" w:evenVBand="0" w:oddHBand="1" w:evenHBand="0" w:firstRowFirstColumn="0" w:firstRowLastColumn="0" w:lastRowFirstColumn="0" w:lastRowLastColumn="0"/>
               <w:rPr>
-                <w:rFonts w:cs="B Nazanin" w:hint="cs"/>
+                <w:rFonts w:cs="B Nazanin"/>
                 <w:sz w:val="24"/>
                 <w:szCs w:val="24"/>
                 <w:rtl/>
@@ -6916,7 +6914,7 @@
           <w:bCs/>
         </w:rPr>
       </w:pPr>
-      <w:bookmarkStart w:id="5" w:name="_Toc123491832"/>
+      <w:bookmarkStart w:id="4" w:name="_Toc123491832"/>
       <w:r>
         <w:rPr>
           <w:rFonts w:cs="B Nazanin" w:hint="eastAsia"/>
@@ -7115,7 +7113,7 @@
         </w:rPr>
         <w:t>سنده</w:t>
       </w:r>
-      <w:bookmarkEnd w:id="5"/>
+      <w:bookmarkEnd w:id="4"/>
     </w:p>
     <w:p>
       <w:pPr>
@@ -9823,7 +9821,27 @@
           <w:szCs w:val="28"/>
           <w:rtl/>
         </w:rPr>
-        <w:t>شوند، مثل کاربران و نقش ها. برا</w:t>
+        <w:t>شوند، مثل کاربران و نقش</w:t>
+      </w:r>
+      <w:r>
+        <w:rPr>
+          <w:rFonts w:cs="B Nazanin" w:hint="cs"/>
+          <w:sz w:val="28"/>
+          <w:szCs w:val="28"/>
+          <w:rtl/>
+        </w:rPr>
+        <w:t>‌</w:t>
+      </w:r>
+      <w:bookmarkStart w:id="5" w:name="_GoBack"/>
+      <w:bookmarkEnd w:id="5"/>
+      <w:r>
+        <w:rPr>
+          <w:rFonts w:cs="B Nazanin"/>
+          <w:sz w:val="28"/>
+          <w:szCs w:val="28"/>
+          <w:rtl/>
+        </w:rPr>
+        <w:t>ها. برا</w:t>
       </w:r>
       <w:r>
         <w:rPr>
@@ -25102,26 +25120,16 @@
       <w:pPr>
         <w:pStyle w:val="Code"/>
       </w:pPr>
-      <w:proofErr w:type="gramStart"/>
-      <w:r>
-        <w:t>AuthorMap.BuildMapping(</w:t>
-      </w:r>
-      <w:proofErr w:type="gramEnd"/>
-      <w:r>
-        <w:t>modelBuilder.Entity&lt;Author&gt;());</w:t>
+      <w:r>
+        <w:t>AuthorMap.BuildMapping(modelBuilder.Entity&lt;Author&gt;());</w:t>
       </w:r>
     </w:p>
     <w:p>
       <w:pPr>
         <w:pStyle w:val="Code"/>
       </w:pPr>
-      <w:proofErr w:type="gramStart"/>
-      <w:r>
-        <w:t>BookMap.BuildMapping(</w:t>
-      </w:r>
-      <w:proofErr w:type="gramEnd"/>
-      <w:r>
-        <w:t>modelBuilder.Entity&lt;Book&gt;());</w:t>
+      <w:r>
+        <w:t>BookMap.BuildMapping(modelBuilder.Entity&lt;Book&gt;());</w:t>
       </w:r>
     </w:p>
     <w:p>
@@ -26196,15 +26204,7 @@
       </w:pPr>
       <w:r>
         <w:lastRenderedPageBreak/>
-        <w:t>_services.AddTransient&lt;IBookRepository, BookRepository</w:t>
-      </w:r>
-      <w:proofErr w:type="gramStart"/>
-      <w:r>
-        <w:t>&gt;(</w:t>
-      </w:r>
-      <w:proofErr w:type="gramEnd"/>
-      <w:r>
-        <w:t>);</w:t>
+        <w:t>_services.AddTransient&lt;IBookRepository, BookRepository&gt;();</w:t>
       </w:r>
     </w:p>
     <w:p>
@@ -26961,15 +26961,7 @@
         <w:pStyle w:val="Code"/>
       </w:pPr>
       <w:r>
-        <w:t>mapperConfig.CreateMap&lt;Book, BookViewModel</w:t>
-      </w:r>
-      <w:proofErr w:type="gramStart"/>
-      <w:r>
-        <w:t>&gt;(</w:t>
-      </w:r>
-      <w:proofErr w:type="gramEnd"/>
-      <w:r>
-        <w:t>);</w:t>
+        <w:t>mapperConfig.CreateMap&lt;Book, BookViewModel&gt;();</w:t>
       </w:r>
     </w:p>
     <w:p>
@@ -26977,15 +26969,7 @@
         <w:pStyle w:val="Code"/>
       </w:pPr>
       <w:r>
-        <w:t>mapperConfig.CreateMap&lt;BookViewModel, Book</w:t>
-      </w:r>
-      <w:proofErr w:type="gramStart"/>
-      <w:r>
-        <w:t>&gt;(</w:t>
-      </w:r>
-      <w:proofErr w:type="gramEnd"/>
-      <w:r>
-        <w:t>);</w:t>
+        <w:t>mapperConfig.CreateMap&lt;BookViewModel, Book&gt;();</w:t>
       </w:r>
     </w:p>
     <w:p>
@@ -30015,13 +29999,8 @@
       <w:pPr>
         <w:pStyle w:val="Code"/>
       </w:pPr>
-      <w:proofErr w:type="gramStart"/>
-      <w:r>
-        <w:t>public</w:t>
-      </w:r>
-      <w:proofErr w:type="gramEnd"/>
-      <w:r>
-        <w:t xml:space="preserve"> partial class </w:t>
+      <w:r>
+        <w:t xml:space="preserve">public partial class </w:t>
       </w:r>
       <w:r>
         <w:rPr>
@@ -30120,7 +30099,6 @@
         <w:pStyle w:val="Code"/>
       </w:pPr>
       <w:r>
-        <w:lastRenderedPageBreak/>
         <w:t xml:space="preserve">    ///</w:t>
       </w:r>
       <w:r>
@@ -30138,15 +30116,8 @@
         <w:pStyle w:val="Code"/>
       </w:pPr>
       <w:r>
-        <w:t xml:space="preserve">    </w:t>
-      </w:r>
-      <w:proofErr w:type="gramStart"/>
-      <w:r>
-        <w:t>public</w:t>
-      </w:r>
-      <w:proofErr w:type="gramEnd"/>
-      <w:r>
-        <w:t xml:space="preserve"> virtual int AuthorId { get; set; }</w:t>
+        <w:lastRenderedPageBreak/>
+        <w:t xml:space="preserve">    public virtual int AuthorId { get; set; }</w:t>
       </w:r>
     </w:p>
     <w:p>
@@ -31440,13 +31411,8 @@
       <w:pPr>
         <w:pStyle w:val="Code"/>
       </w:pPr>
-      <w:proofErr w:type="gramStart"/>
-      <w:r>
-        <w:t>public</w:t>
-      </w:r>
-      <w:proofErr w:type="gramEnd"/>
-      <w:r>
-        <w:t xml:space="preserve"> partial class </w:t>
+      <w:r>
+        <w:t xml:space="preserve">public partial class </w:t>
       </w:r>
       <w:r>
         <w:rPr>
@@ -31559,15 +31525,7 @@
         <w:pStyle w:val="Code"/>
       </w:pPr>
       <w:r>
-        <w:t xml:space="preserve">    </w:t>
-      </w:r>
-      <w:proofErr w:type="gramStart"/>
-      <w:r>
-        <w:t>public</w:t>
-      </w:r>
-      <w:proofErr w:type="gramEnd"/>
-      <w:r>
-        <w:t xml:space="preserve"> int AuthorId { get; set; }</w:t>
+        <w:t xml:space="preserve">    public int AuthorId { get; set; }</w:t>
       </w:r>
     </w:p>
     <w:p>
@@ -32809,15 +32767,7 @@
         <w:pStyle w:val="Code"/>
       </w:pPr>
       <w:r>
-        <w:t>.</w:t>
-      </w:r>
-      <w:proofErr w:type="gramStart"/>
-      <w:r>
-        <w:t>HasForeignKey(</w:t>
-      </w:r>
-      <w:proofErr w:type="gramEnd"/>
-      <w:r>
-        <w:t>e =&gt; e.AuthorId)</w:t>
+        <w:t>.HasForeignKey(e =&gt; e.AuthorId)</w:t>
       </w:r>
     </w:p>
     <w:p>
@@ -34866,7 +34816,7 @@
         <w:pStyle w:val="Heading3"/>
         <w:bidi/>
         <w:rPr>
-          <w:rFonts w:cs="B Nazanin" w:hint="cs"/>
+          <w:rFonts w:cs="B Nazanin"/>
           <w:b/>
           <w:bCs/>
           <w:rtl/>
@@ -34891,7 +34841,7 @@
         <w:bidi/>
         <w:jc w:val="both"/>
         <w:rPr>
-          <w:rFonts w:cs="B Nazanin" w:hint="cs"/>
+          <w:rFonts w:cs="B Nazanin"/>
           <w:sz w:val="28"/>
           <w:szCs w:val="28"/>
           <w:rtl/>
@@ -34914,7 +34864,7 @@
         <w:bidi/>
         <w:jc w:val="both"/>
         <w:rPr>
-          <w:rFonts w:cs="B Nazanin" w:hint="cs"/>
+          <w:rFonts w:cs="B Nazanin"/>
           <w:sz w:val="28"/>
           <w:szCs w:val="28"/>
           <w:rtl/>
@@ -35151,7 +35101,7 @@
         <w:bidi/>
         <w:jc w:val="both"/>
         <w:rPr>
-          <w:rFonts w:cs="B Nazanin" w:hint="cs"/>
+          <w:rFonts w:cs="B Nazanin"/>
           <w:sz w:val="28"/>
           <w:szCs w:val="28"/>
           <w:rtl/>
@@ -35194,14 +35144,12 @@
       <w:pPr>
         <w:pStyle w:val="Code"/>
       </w:pPr>
-      <w:proofErr w:type="gramStart"/>
       <w:r>
         <w:rPr>
           <w:color w:val="0000FF"/>
         </w:rPr>
         <w:t>protected</w:t>
       </w:r>
-      <w:proofErr w:type="gramEnd"/>
       <w:r>
         <w:t xml:space="preserve"> </w:t>
       </w:r>
@@ -35239,14 +35187,12 @@
       <w:r>
         <w:t xml:space="preserve">  </w:t>
       </w:r>
-      <w:proofErr w:type="gramStart"/>
       <w:r>
         <w:rPr>
           <w:color w:val="0000FF"/>
         </w:rPr>
         <w:t>var</w:t>
       </w:r>
-      <w:proofErr w:type="gramEnd"/>
       <w:r>
         <w:t xml:space="preserve"> releaseDate = entity.ReleaseDate.HasValue</w:t>
       </w:r>
@@ -35256,15 +35202,7 @@
         <w:pStyle w:val="Code"/>
       </w:pPr>
       <w:r>
-        <w:t xml:space="preserve">    ? _</w:t>
-      </w:r>
-      <w:proofErr w:type="gramStart"/>
-      <w:r>
-        <w:t>config.GetDateDisplayAsync(</w:t>
-      </w:r>
-      <w:proofErr w:type="gramEnd"/>
-      <w:r>
-        <w:t>entity.ReleaseDate.Value).Result</w:t>
+        <w:t xml:space="preserve">    ? _config.GetDateDisplayAsync(entity.ReleaseDate.Value).Result</w:t>
       </w:r>
     </w:p>
     <w:p>
@@ -35282,19 +35220,14 @@
       <w:r>
         <w:t xml:space="preserve">  </w:t>
       </w:r>
-      <w:proofErr w:type="gramStart"/>
       <w:r>
         <w:rPr>
           <w:color w:val="0000FF"/>
         </w:rPr>
         <w:t>var</w:t>
       </w:r>
-      <w:proofErr w:type="gramEnd"/>
-      <w:r>
-        <w:t xml:space="preserve"> dis</w:t>
-      </w:r>
-      <w:r>
-        <w:t>continued = entity.Discontinued</w:t>
+      <w:r>
+        <w:t xml:space="preserve"> discontinued = entity.Discontinued</w:t>
       </w:r>
     </w:p>
     <w:p>
@@ -35302,10 +35235,7 @@
         <w:pStyle w:val="Code"/>
       </w:pPr>
       <w:r>
-        <w:t xml:space="preserve">    </w:t>
-      </w:r>
-      <w:r>
-        <w:t>? AppStrings.BooleanYes</w:t>
+        <w:t xml:space="preserve">    ? AppStrings.BooleanYes</w:t>
       </w:r>
     </w:p>
     <w:p>
@@ -35313,16 +35243,7 @@
         <w:pStyle w:val="Code"/>
       </w:pPr>
       <w:r>
-        <w:t xml:space="preserve">    </w:t>
-      </w:r>
-      <w:r>
-        <w:t xml:space="preserve">: </w:t>
-      </w:r>
-      <w:r>
-        <w:t>A</w:t>
-      </w:r>
-      <w:r>
-        <w:t>ppStrings.BooleanNo;</w:t>
+        <w:t xml:space="preserve">    : AppStrings.BooleanNo;</w:t>
       </w:r>
     </w:p>
     <w:p>
@@ -35332,14 +35253,12 @@
       <w:r>
         <w:t xml:space="preserve">  </w:t>
       </w:r>
-      <w:proofErr w:type="gramStart"/>
       <w:r>
         <w:rPr>
           <w:color w:val="0000FF"/>
         </w:rPr>
         <w:t>return</w:t>
       </w:r>
-      <w:proofErr w:type="gramEnd"/>
       <w:r>
         <w:t xml:space="preserve"> entity != </w:t>
       </w:r>
@@ -35355,13 +35274,7 @@
         <w:pStyle w:val="Code"/>
       </w:pPr>
       <w:r>
-        <w:t xml:space="preserve">  </w:t>
-      </w:r>
-      <w:r>
-        <w:t xml:space="preserve">  </w:t>
-      </w:r>
-      <w:r>
-        <w:t xml:space="preserve">? </w:t>
+        <w:t xml:space="preserve">    ? </w:t>
       </w:r>
       <w:r>
         <w:rPr>
@@ -35403,19 +35316,11 @@
         <w:rPr>
           <w:color w:val="A31515"/>
         </w:rPr>
-        <w:t xml:space="preserve">, </w:t>
-      </w:r>
-      <w:proofErr w:type="gramStart"/>
-      <w:r>
-        <w:rPr>
-          <w:color w:val="A31515"/>
-        </w:rPr>
-        <w:t>"</w:t>
+        <w:t>, "</w:t>
       </w:r>
       <w:r>
         <w:t xml:space="preserve"> +</w:t>
       </w:r>
-      <w:proofErr w:type="gramEnd"/>
     </w:p>
     <w:p>
       <w:pPr>
@@ -35467,19 +35372,11 @@
         <w:rPr>
           <w:color w:val="A31515"/>
         </w:rPr>
-        <w:t xml:space="preserve">, </w:t>
-      </w:r>
-      <w:proofErr w:type="gramStart"/>
-      <w:r>
-        <w:rPr>
-          <w:color w:val="A31515"/>
-        </w:rPr>
-        <w:t>"</w:t>
+        <w:t>, "</w:t>
       </w:r>
       <w:r>
         <w:t xml:space="preserve"> +</w:t>
       </w:r>
-      <w:proofErr w:type="gramEnd"/>
     </w:p>
     <w:p>
       <w:pPr>
@@ -35498,10 +35395,7 @@
         <w:t>"</w:t>
       </w:r>
       <w:r>
-        <w:t>A</w:t>
-      </w:r>
-      <w:r>
-        <w:t>ppStrings.Language}</w:t>
+        <w:t>AppStrings.Language}</w:t>
       </w:r>
       <w:r>
         <w:rPr>
@@ -35537,10 +35431,7 @@
         <w:t>, "</w:t>
       </w:r>
       <w:r>
-        <w:t xml:space="preserve"> </w:t>
-      </w:r>
-      <w:r>
-        <w:t>+</w:t>
+        <w:t xml:space="preserve"> +</w:t>
       </w:r>
     </w:p>
     <w:p>
@@ -35618,7 +35509,7 @@
         <w:bidi/>
         <w:spacing w:before="240"/>
         <w:rPr>
-          <w:rFonts w:cs="B Nazanin" w:hint="cs"/>
+          <w:rFonts w:cs="B Nazanin"/>
           <w:b/>
           <w:bCs/>
           <w:rtl/>
@@ -35653,7 +35544,7 @@
         <w:bidi/>
         <w:jc w:val="both"/>
         <w:rPr>
-          <w:rFonts w:cs="B Nazanin" w:hint="cs"/>
+          <w:rFonts w:cs="B Nazanin"/>
           <w:sz w:val="28"/>
           <w:szCs w:val="28"/>
           <w:rtl/>
@@ -37167,7 +37058,7 @@
 </file>
 
 <file path=customXml/itemProps1.xml><?xml version="1.0" encoding="utf-8"?>
-<ds:datastoreItem xmlns:ds="http://schemas.openxmlformats.org/officeDocument/2006/customXml" ds:itemID="{0721A867-B238-4C27-8AAC-5347DDCADA77}">
+<ds:datastoreItem xmlns:ds="http://schemas.openxmlformats.org/officeDocument/2006/customXml" ds:itemID="{7821C006-9E24-4132-A42D-52B1D131CE6E}">
   <ds:schemaRefs>
     <ds:schemaRef ds:uri="http://schemas.openxmlformats.org/officeDocument/2006/bibliography"/>
   </ds:schemaRefs>

</xml_diff>